<commit_message>
Update index.docx with second line
</commit_message>
<xml_diff>
--- a/app/index.docx
+++ b/app/index.docx
@@ -4,8 +4,18 @@
   <w:body>
     <w:p>
       <w:r>
-        <w:t>apple</w:t>
+        <w:t>A</w:t>
       </w:r>
+      <w:r>
+        <w:t>pple</w:t>
+      </w:r>
+    </w:p>
+    <w:p>
+      <w:r>
+        <w:t>Kl;k;</w:t>
+      </w:r>
+    </w:p>
+    <w:p>
       <w:bookmarkStart w:id="0" w:name="_GoBack"/>
       <w:bookmarkEnd w:id="0"/>
     </w:p>

</xml_diff>

<commit_message>
Update index.docx with a new line
</commit_message>
<xml_diff>
--- a/app/index.docx
+++ b/app/index.docx
@@ -16,9 +16,13 @@
       </w:r>
     </w:p>
     <w:p>
+      <w:r>
+        <w:t>Another update</w:t>
+      </w:r>
       <w:bookmarkStart w:id="0" w:name="_GoBack"/>
       <w:bookmarkEnd w:id="0"/>
     </w:p>
+    <w:p/>
     <w:sectPr>
       <w:pgSz w:w="12240" w:h="15840"/>
       <w:pgMar w:top="1440" w:right="1440" w:bottom="1440" w:left="1440" w:header="720" w:footer="720" w:gutter="0"/>

</xml_diff>

<commit_message>
Added image to index
</commit_message>
<xml_diff>
--- a/app/index.docx
+++ b/app/index.docx
@@ -18,6 +18,13 @@
     <w:p>
       <w:r>
         <w:t>Another update</w:t>
+      </w:r>
+    </w:p>
+    <w:p/>
+    <w:p/>
+    <w:p>
+      <w:r>
+        <w:t>There is image here (Image added)</w:t>
       </w:r>
       <w:bookmarkStart w:id="0" w:name="_GoBack"/>
       <w:bookmarkEnd w:id="0"/>

</xml_diff>

<commit_message>
Updated index.html. git push
</commit_message>
<xml_diff>
--- a/app/index.docx
+++ b/app/index.docx
@@ -25,6 +25,11 @@
     <w:p>
       <w:r>
         <w:t>There is image here (Image added)</w:t>
+      </w:r>
+    </w:p>
+    <w:p>
+      <w:r>
+        <w:t>Push to git</w:t>
       </w:r>
       <w:bookmarkStart w:id="0" w:name="_GoBack"/>
       <w:bookmarkEnd w:id="0"/>

</xml_diff>